<commit_message>
Fixed #325 and #324 text style are not applied in template constructs.
</commit_message>
<xml_diff>
--- a/tests/org.obeonetwork.m2doc.tests/resources/template/withConditional/withConditional-expected-generation.docx
+++ b/tests/org.obeonetwork.m2doc.tests/resources/template/withConditional/withConditional-expected-generation.docx
@@ -37,9 +37,9 @@
     </w:p>
     <w:p>
       <w:pPr>
-        <w:rPr>
-          <w:lang w:val="en-US"/>
-        </w:rPr>
+        <w:tabs>
+          <w:tab w:val="left" w:pos="3119"/>
+        </w:tabs>
       </w:pPr>
       <w:r>
         <w:rPr>

</xml_diff>